<commit_message>
Lyg ir pabaigta L3 ataskaita, kazkiek papildyta L2 ataskaita bei pradeta L4 ataskaita.
</commit_message>
<xml_diff>
--- a/Testavimas/L2.docx
+++ b/Testavimas/L2.docx
@@ -1,6 +1,6 @@
 
 <file path=word/document.xml><?xml version="1.0" encoding="utf-8"?>
-<w:document xmlns:wpc="http://schemas.microsoft.com/office/word/2010/wordprocessingCanvas" xmlns:cx="http://schemas.microsoft.com/office/drawing/2014/chartex" xmlns:cx1="http://schemas.microsoft.com/office/drawing/2015/9/8/chartex" xmlns:cx2="http://schemas.microsoft.com/office/drawing/2015/10/21/chartex" xmlns:cx3="http://schemas.microsoft.com/office/drawing/2016/5/9/chartex" xmlns:cx4="http://schemas.microsoft.com/office/drawing/2016/5/10/chartex" xmlns:cx5="http://schemas.microsoft.com/office/drawing/2016/5/11/chartex" xmlns:cx6="http://schemas.microsoft.com/office/drawing/2016/5/12/chartex" xmlns:cx7="http://schemas.microsoft.com/office/drawing/2016/5/13/chartex" xmlns:cx8="http://schemas.microsoft.com/office/drawing/2016/5/14/chartex" xmlns:mc="http://schemas.openxmlformats.org/markup-compatibility/2006" xmlns:aink="http://schemas.microsoft.com/office/drawing/2016/ink" xmlns:am3d="http://schemas.microsoft.com/office/drawing/2017/model3d" xmlns:o="urn:schemas-microsoft-com:office:office" xmlns:r="http://schemas.openxmlformats.org/officeDocument/2006/relationships" xmlns:m="http://schemas.openxmlformats.org/officeDocument/2006/math" xmlns:v="urn:schemas-microsoft-com:vml" xmlns:wp14="http://schemas.microsoft.com/office/word/2010/wordprocessingDrawing" xmlns:wp="http://schemas.openxmlformats.org/drawingml/2006/wordprocessingDrawing" xmlns:w10="urn:schemas-microsoft-com:office:word" xmlns:w="http://schemas.openxmlformats.org/wordprocessingml/2006/main" xmlns:w14="http://schemas.microsoft.com/office/word/2010/wordml" xmlns:w15="http://schemas.microsoft.com/office/word/2012/wordml" xmlns:w16cid="http://schemas.microsoft.com/office/word/2016/wordml/cid" xmlns:w16se="http://schemas.microsoft.com/office/word/2015/wordml/symex" xmlns:wpg="http://schemas.microsoft.com/office/word/2010/wordprocessingGroup" xmlns:wpi="http://schemas.microsoft.com/office/word/2010/wordprocessingInk" xmlns:wne="http://schemas.microsoft.com/office/word/2006/wordml" xmlns:wps="http://schemas.microsoft.com/office/word/2010/wordprocessingShape" mc:Ignorable="w14 w15 w16se w16cid wp14">
+<w:document xmlns:wpc="http://schemas.microsoft.com/office/word/2010/wordprocessingCanvas" xmlns:cx="http://schemas.microsoft.com/office/drawing/2014/chartex" xmlns:cx1="http://schemas.microsoft.com/office/drawing/2015/9/8/chartex" xmlns:cx2="http://schemas.microsoft.com/office/drawing/2015/10/21/chartex" xmlns:cx3="http://schemas.microsoft.com/office/drawing/2016/5/9/chartex" xmlns:cx4="http://schemas.microsoft.com/office/drawing/2016/5/10/chartex" xmlns:cx5="http://schemas.microsoft.com/office/drawing/2016/5/11/chartex" xmlns:cx6="http://schemas.microsoft.com/office/drawing/2016/5/12/chartex" xmlns:cx7="http://schemas.microsoft.com/office/drawing/2016/5/13/chartex" xmlns:cx8="http://schemas.microsoft.com/office/drawing/2016/5/14/chartex" xmlns:mc="http://schemas.openxmlformats.org/markup-compatibility/2006" xmlns:aink="http://schemas.microsoft.com/office/drawing/2016/ink" xmlns:am3d="http://schemas.microsoft.com/office/drawing/2017/model3d" xmlns:o="urn:schemas-microsoft-com:office:office" xmlns:r="http://schemas.openxmlformats.org/officeDocument/2006/relationships" xmlns:m="http://schemas.openxmlformats.org/officeDocument/2006/math" xmlns:v="urn:schemas-microsoft-com:vml" xmlns:wp14="http://schemas.microsoft.com/office/word/2010/wordprocessingDrawing" xmlns:wp="http://schemas.openxmlformats.org/drawingml/2006/wordprocessingDrawing" xmlns:w10="urn:schemas-microsoft-com:office:word" xmlns:w="http://schemas.openxmlformats.org/wordprocessingml/2006/main" xmlns:w14="http://schemas.microsoft.com/office/word/2010/wordml" xmlns:w15="http://schemas.microsoft.com/office/word/2012/wordml" xmlns:w16se="http://schemas.microsoft.com/office/word/2015/wordml/symex" xmlns:wpg="http://schemas.microsoft.com/office/word/2010/wordprocessingGroup" xmlns:wpi="http://schemas.microsoft.com/office/word/2010/wordprocessingInk" xmlns:wne="http://schemas.microsoft.com/office/word/2006/wordml" xmlns:wps="http://schemas.microsoft.com/office/word/2010/wordprocessingShape" mc:Ignorable="w14 w15 w16se wp14">
   <w:body>
     <w:p>
       <w:pPr>
@@ -397,17 +397,7 @@
                 <w:szCs w:val="24"/>
                 <w:lang w:val="lt-LT"/>
               </w:rPr>
-              <w:t xml:space="preserve">Darbą </w:t>
-            </w:r>
-            <w:bookmarkStart w:id="0" w:name="_GoBack"/>
-            <w:bookmarkEnd w:id="0"/>
-            <w:r>
-              <w:rPr>
-                <w:rFonts w:cs="Times New Roman"/>
-                <w:szCs w:val="24"/>
-                <w:lang w:val="lt-LT"/>
-              </w:rPr>
-              <w:t xml:space="preserve">priėmė: </w:t>
+              <w:t xml:space="preserve">Darbą priėmė: </w:t>
             </w:r>
           </w:p>
           <w:p>
@@ -1265,12 +1255,12 @@
         </w:numPr>
         <w:jc w:val="both"/>
       </w:pPr>
-      <w:bookmarkStart w:id="1" w:name="_Toc499994223"/>
+      <w:bookmarkStart w:id="0" w:name="_Toc499994223"/>
       <w:r>
         <w:lastRenderedPageBreak/>
         <w:t>Užduotis</w:t>
       </w:r>
-      <w:bookmarkEnd w:id="1"/>
+      <w:bookmarkEnd w:id="0"/>
     </w:p>
     <w:p>
       <w:pPr>
@@ -1343,7 +1333,19 @@
         <w:rPr>
           <w:lang w:val="lt-LT"/>
         </w:rPr>
-        <w:t>nariui sukurti modulių testus su grafine vartotojo sąsaja vienai pasirinktai klasėj bei p</w:t>
+        <w:t xml:space="preserve">nariui sukurti modulių testus su grafine vartotojo </w:t>
+      </w:r>
+      <w:r>
+        <w:rPr>
+          <w:lang w:val="lt-LT"/>
+        </w:rPr>
+        <w:t>sąsaja vienai pasirinktai klasei</w:t>
+      </w:r>
+      <w:r>
+        <w:rPr>
+          <w:lang w:val="lt-LT"/>
+        </w:rPr>
+        <w:t xml:space="preserve"> bei p</w:t>
       </w:r>
       <w:r>
         <w:rPr>
@@ -1378,11 +1380,11 @@
           <w:numId w:val="2"/>
         </w:numPr>
       </w:pPr>
-      <w:bookmarkStart w:id="2" w:name="_Toc499994224"/>
+      <w:bookmarkStart w:id="1" w:name="_Toc499994224"/>
       <w:r>
         <w:t>Darbo eiga</w:t>
       </w:r>
-      <w:bookmarkEnd w:id="2"/>
+      <w:bookmarkEnd w:id="1"/>
     </w:p>
     <w:p>
       <w:pPr>
@@ -1489,19 +1491,19 @@
       <w:pPr>
         <w:pStyle w:val="Heading2"/>
       </w:pPr>
-      <w:bookmarkStart w:id="3" w:name="_Toc499123266"/>
+      <w:bookmarkStart w:id="2" w:name="_Toc499123266"/>
       <w:r>
         <w:t xml:space="preserve"> </w:t>
       </w:r>
-      <w:bookmarkStart w:id="4" w:name="_Toc499994225"/>
+      <w:bookmarkStart w:id="3" w:name="_Toc499994225"/>
+      <w:bookmarkEnd w:id="2"/>
+      <w:r>
+        <w:t>Modulių testų automatinis generavimas</w:t>
+      </w:r>
+      <w:r>
+        <w:t xml:space="preserve"> ir kūrimas su grafine vartotojo sąsaja</w:t>
+      </w:r>
       <w:bookmarkEnd w:id="3"/>
-      <w:r>
-        <w:t>Modulių testų automatinis generavimas</w:t>
-      </w:r>
-      <w:r>
-        <w:t xml:space="preserve"> ir kūrimas su grafine vartotojo sąsaja</w:t>
-      </w:r>
-      <w:bookmarkEnd w:id="4"/>
     </w:p>
     <w:p>
       <w:pPr>
@@ -1521,7 +1523,19 @@
         <w:rPr>
           <w:lang w:val="lt-LT"/>
         </w:rPr>
-        <w:t>Automatiniam modulių testų generavimui yra naudojamas įrankis „</w:t>
+        <w:t xml:space="preserve">Automatiniam modulių testų generavimui </w:t>
+      </w:r>
+      <w:r>
+        <w:rPr>
+          <w:lang w:val="lt-LT"/>
+        </w:rPr>
+        <w:t>buvo pasirinktas</w:t>
+      </w:r>
+      <w:r>
+        <w:rPr>
+          <w:lang w:val="lt-LT"/>
+        </w:rPr>
+        <w:t xml:space="preserve"> įrankis „</w:t>
       </w:r>
       <w:proofErr w:type="spellStart"/>
       <w:r>
@@ -1535,7 +1549,13 @@
         <w:rPr>
           <w:lang w:val="lt-LT"/>
         </w:rPr>
-        <w:t xml:space="preserve">“, kuris yra integruotas į Microsoft Visual Studio </w:t>
+        <w:t>“, kuris yra integruotas į Microsoft V</w:t>
+      </w:r>
+      <w:r>
+        <w:rPr>
+          <w:lang w:val="lt-LT"/>
+        </w:rPr>
+        <w:t xml:space="preserve">isual Studio </w:t>
       </w:r>
       <w:proofErr w:type="spellStart"/>
       <w:r>
@@ -1549,7 +1569,27 @@
         <w:rPr>
           <w:lang w:val="lt-LT"/>
         </w:rPr>
-        <w:t xml:space="preserve"> Edition. Deja, šio įrankio pritaikyti nepavyko dėl šių priežasčių:</w:t>
+        <w:t xml:space="preserve"> Edition, tačiau</w:t>
+      </w:r>
+      <w:r>
+        <w:rPr>
+          <w:lang w:val="lt-LT"/>
+        </w:rPr>
+        <w:t xml:space="preserve"> šio įra</w:t>
+      </w:r>
+      <w:r>
+        <w:rPr>
+          <w:lang w:val="lt-LT"/>
+        </w:rPr>
+        <w:t>nkio pritaikyti nepavyko dėl šios priežasties</w:t>
+      </w:r>
+      <w:bookmarkStart w:id="4" w:name="_GoBack"/>
+      <w:bookmarkEnd w:id="4"/>
+      <w:r>
+        <w:rPr>
+          <w:lang w:val="lt-LT"/>
+        </w:rPr>
+        <w:t>:</w:t>
       </w:r>
     </w:p>
     <w:p>
@@ -1606,65 +1646,6 @@
         <w:t>Framework</w:t>
       </w:r>
       <w:proofErr w:type="spellEnd"/>
-      <w:r>
-        <w:rPr>
-          <w:lang w:val="lt-LT"/>
-        </w:rPr>
-        <w:t>.</w:t>
-      </w:r>
-    </w:p>
-    <w:p>
-      <w:pPr>
-        <w:pStyle w:val="ListParagraph"/>
-        <w:numPr>
-          <w:ilvl w:val="0"/>
-          <w:numId w:val="5"/>
-        </w:numPr>
-        <w:jc w:val="both"/>
-        <w:rPr>
-          <w:lang w:val="lt-LT"/>
-        </w:rPr>
-      </w:pPr>
-      <w:proofErr w:type="spellStart"/>
-      <w:r>
-        <w:rPr>
-          <w:lang w:val="lt-LT"/>
-        </w:rPr>
-        <w:t>IntelliTest</w:t>
-      </w:r>
-      <w:proofErr w:type="spellEnd"/>
-      <w:r>
-        <w:rPr>
-          <w:lang w:val="lt-LT"/>
-        </w:rPr>
-        <w:t xml:space="preserve"> palaikomas tik </w:t>
-      </w:r>
-      <w:r>
-        <w:rPr>
-          <w:lang w:val="lt-LT"/>
-        </w:rPr>
-        <w:t xml:space="preserve">Microsoft Visual Studio </w:t>
-      </w:r>
-      <w:proofErr w:type="spellStart"/>
-      <w:r>
-        <w:rPr>
-          <w:lang w:val="lt-LT"/>
-        </w:rPr>
-        <w:t>Enterprise</w:t>
-      </w:r>
-      <w:proofErr w:type="spellEnd"/>
-      <w:r>
-        <w:rPr>
-          <w:lang w:val="lt-LT"/>
-        </w:rPr>
-        <w:t xml:space="preserve"> Edition</w:t>
-      </w:r>
-      <w:r>
-        <w:rPr>
-          <w:lang w:val="lt-LT"/>
-        </w:rPr>
-        <w:t xml:space="preserve"> įrankio. Šis įrankis nebuvo naudojamas</w:t>
-      </w:r>
       <w:r>
         <w:rPr>
           <w:lang w:val="lt-LT"/>
@@ -6760,7 +6741,7 @@
 </file>
 
 <file path=word/numbering.xml><?xml version="1.0" encoding="utf-8"?>
-<w:numbering xmlns:wpc="http://schemas.microsoft.com/office/word/2010/wordprocessingCanvas" xmlns:cx="http://schemas.microsoft.com/office/drawing/2014/chartex" xmlns:cx1="http://schemas.microsoft.com/office/drawing/2015/9/8/chartex" xmlns:cx2="http://schemas.microsoft.com/office/drawing/2015/10/21/chartex" xmlns:cx3="http://schemas.microsoft.com/office/drawing/2016/5/9/chartex" xmlns:cx4="http://schemas.microsoft.com/office/drawing/2016/5/10/chartex" xmlns:cx5="http://schemas.microsoft.com/office/drawing/2016/5/11/chartex" xmlns:cx6="http://schemas.microsoft.com/office/drawing/2016/5/12/chartex" xmlns:cx7="http://schemas.microsoft.com/office/drawing/2016/5/13/chartex" xmlns:cx8="http://schemas.microsoft.com/office/drawing/2016/5/14/chartex" xmlns:mc="http://schemas.openxmlformats.org/markup-compatibility/2006" xmlns:aink="http://schemas.microsoft.com/office/drawing/2016/ink" xmlns:am3d="http://schemas.microsoft.com/office/drawing/2017/model3d" xmlns:o="urn:schemas-microsoft-com:office:office" xmlns:r="http://schemas.openxmlformats.org/officeDocument/2006/relationships" xmlns:m="http://schemas.openxmlformats.org/officeDocument/2006/math" xmlns:v="urn:schemas-microsoft-com:vml" xmlns:wp14="http://schemas.microsoft.com/office/word/2010/wordprocessingDrawing" xmlns:wp="http://schemas.openxmlformats.org/drawingml/2006/wordprocessingDrawing" xmlns:w10="urn:schemas-microsoft-com:office:word" xmlns:w="http://schemas.openxmlformats.org/wordprocessingml/2006/main" xmlns:w14="http://schemas.microsoft.com/office/word/2010/wordml" xmlns:w15="http://schemas.microsoft.com/office/word/2012/wordml" xmlns:w16cid="http://schemas.microsoft.com/office/word/2016/wordml/cid" xmlns:w16se="http://schemas.microsoft.com/office/word/2015/wordml/symex" xmlns:wpg="http://schemas.microsoft.com/office/word/2010/wordprocessingGroup" xmlns:wpi="http://schemas.microsoft.com/office/word/2010/wordprocessingInk" xmlns:wne="http://schemas.microsoft.com/office/word/2006/wordml" xmlns:wps="http://schemas.microsoft.com/office/word/2010/wordprocessingShape" mc:Ignorable="w14 w15 w16se w16cid wp14">
+<w:numbering xmlns:wpc="http://schemas.microsoft.com/office/word/2010/wordprocessingCanvas" xmlns:cx="http://schemas.microsoft.com/office/drawing/2014/chartex" xmlns:cx1="http://schemas.microsoft.com/office/drawing/2015/9/8/chartex" xmlns:cx2="http://schemas.microsoft.com/office/drawing/2015/10/21/chartex" xmlns:cx3="http://schemas.microsoft.com/office/drawing/2016/5/9/chartex" xmlns:cx4="http://schemas.microsoft.com/office/drawing/2016/5/10/chartex" xmlns:cx5="http://schemas.microsoft.com/office/drawing/2016/5/11/chartex" xmlns:cx6="http://schemas.microsoft.com/office/drawing/2016/5/12/chartex" xmlns:cx7="http://schemas.microsoft.com/office/drawing/2016/5/13/chartex" xmlns:cx8="http://schemas.microsoft.com/office/drawing/2016/5/14/chartex" xmlns:mc="http://schemas.openxmlformats.org/markup-compatibility/2006" xmlns:aink="http://schemas.microsoft.com/office/drawing/2016/ink" xmlns:am3d="http://schemas.microsoft.com/office/drawing/2017/model3d" xmlns:o="urn:schemas-microsoft-com:office:office" xmlns:r="http://schemas.openxmlformats.org/officeDocument/2006/relationships" xmlns:m="http://schemas.openxmlformats.org/officeDocument/2006/math" xmlns:v="urn:schemas-microsoft-com:vml" xmlns:wp14="http://schemas.microsoft.com/office/word/2010/wordprocessingDrawing" xmlns:wp="http://schemas.openxmlformats.org/drawingml/2006/wordprocessingDrawing" xmlns:w10="urn:schemas-microsoft-com:office:word" xmlns:w="http://schemas.openxmlformats.org/wordprocessingml/2006/main" xmlns:w14="http://schemas.microsoft.com/office/word/2010/wordml" xmlns:w15="http://schemas.microsoft.com/office/word/2012/wordml" xmlns:w16se="http://schemas.microsoft.com/office/word/2015/wordml/symex" xmlns:wpg="http://schemas.microsoft.com/office/word/2010/wordprocessingGroup" xmlns:wpi="http://schemas.microsoft.com/office/word/2010/wordprocessingInk" xmlns:wne="http://schemas.microsoft.com/office/word/2006/wordml" xmlns:wps="http://schemas.microsoft.com/office/word/2010/wordprocessingShape" mc:Ignorable="w14 w15 w16se wp14">
   <w:abstractNum w:abstractNumId="0" w15:restartNumberingAfterBreak="0">
     <w:nsid w:val="01E318D9"/>
     <w:multiLevelType w:val="hybridMultilevel"/>
@@ -7363,7 +7344,7 @@
 </file>
 
 <file path=word/styles.xml><?xml version="1.0" encoding="utf-8"?>
-<w:styles xmlns:mc="http://schemas.openxmlformats.org/markup-compatibility/2006" xmlns:r="http://schemas.openxmlformats.org/officeDocument/2006/relationships" xmlns:w="http://schemas.openxmlformats.org/wordprocessingml/2006/main" xmlns:w14="http://schemas.microsoft.com/office/word/2010/wordml" xmlns:w15="http://schemas.microsoft.com/office/word/2012/wordml" xmlns:w16cid="http://schemas.microsoft.com/office/word/2016/wordml/cid" xmlns:w16se="http://schemas.microsoft.com/office/word/2015/wordml/symex" mc:Ignorable="w14 w15 w16se w16cid">
+<w:styles xmlns:mc="http://schemas.openxmlformats.org/markup-compatibility/2006" xmlns:r="http://schemas.openxmlformats.org/officeDocument/2006/relationships" xmlns:w="http://schemas.openxmlformats.org/wordprocessingml/2006/main" xmlns:w14="http://schemas.microsoft.com/office/word/2010/wordml" xmlns:w15="http://schemas.microsoft.com/office/word/2012/wordml" xmlns:w16se="http://schemas.microsoft.com/office/word/2015/wordml/symex" mc:Ignorable="w14 w15 w16se">
   <w:docDefaults>
     <w:rPrDefault>
       <w:rPr>

</xml_diff>